<commit_message>
Learnt About Linear Regression
</commit_message>
<xml_diff>
--- a/Supervised Learning/Supervised Learning.docx
+++ b/Supervised Learning/Supervised Learning.docx
@@ -152,35 +152,16 @@
       <w:r>
         <w:t xml:space="preserve">You can use </w:t>
       </w:r>
-      <w:proofErr w:type="spellStart"/>
-      <w:proofErr w:type="gramStart"/>
-      <w:r>
-        <w:rPr>
-          <w:b/>
-          <w:bCs/>
-        </w:rPr>
-        <w:t>dropna</w:t>
-      </w:r>
-      <w:proofErr w:type="spellEnd"/>
-      <w:r>
-        <w:rPr>
-          <w:b/>
-          <w:bCs/>
-        </w:rPr>
-        <w:t>(</w:t>
-      </w:r>
-      <w:proofErr w:type="gramEnd"/>
-      <w:r>
-        <w:rPr>
-          <w:b/>
-          <w:bCs/>
-        </w:rPr>
-        <w:t>)</w:t>
+      <w:r>
+        <w:rPr>
+          <w:b/>
+          <w:bCs/>
+        </w:rPr>
+        <w:t>dropna()</w:t>
       </w:r>
       <w:r>
         <w:t xml:space="preserve"> to drop the entire row that contains </w:t>
       </w:r>
-      <w:proofErr w:type="spellStart"/>
       <w:r>
         <w:rPr>
           <w:b/>
@@ -188,28 +169,182 @@
         </w:rPr>
         <w:t>NaN</w:t>
       </w:r>
-      <w:proofErr w:type="spellEnd"/>
       <w:r>
         <w:t xml:space="preserve"> value or </w:t>
       </w:r>
-      <w:proofErr w:type="spellStart"/>
-      <w:r>
-        <w:rPr>
-          <w:b/>
-          <w:bCs/>
-        </w:rPr>
-        <w:t>fillna</w:t>
-      </w:r>
-      <w:proofErr w:type="spellEnd"/>
-      <w:r>
-        <w:rPr>
-          <w:b/>
-          <w:bCs/>
-        </w:rPr>
-        <w:t>()</w:t>
+      <w:r>
+        <w:rPr>
+          <w:b/>
+          <w:bCs/>
+        </w:rPr>
+        <w:t>fillna()</w:t>
       </w:r>
       <w:r>
         <w:t xml:space="preserve"> with mean and median which keeps the full data set without the loss of the values.</w:t>
+      </w:r>
+    </w:p>
+    <w:p/>
+    <w:p>
+      <w:r>
+        <w:rPr>
+          <w:b/>
+          <w:bCs/>
+        </w:rPr>
+        <w:t>Scikit Learn Package’s Standard Scaler</w:t>
+      </w:r>
+      <w:r>
+        <w:rPr>
+          <w:b/>
+          <w:bCs/>
+        </w:rPr>
+        <w:t>:</w:t>
+      </w:r>
+    </w:p>
+    <w:p>
+      <w:r>
+        <w:t xml:space="preserve">By Applying this, the mean of the column will be subtracted from each number of </w:t>
+      </w:r>
+      <w:r>
+        <w:t>the</w:t>
+      </w:r>
+      <w:r>
+        <w:t xml:space="preserve"> column and divides it with standard deviation </w:t>
+      </w:r>
+      <w:r>
+        <w:t xml:space="preserve">that will draw each of the value </w:t>
+      </w:r>
+      <w:r>
+        <w:t>to centr</w:t>
+      </w:r>
+      <w:r>
+        <w:t>e</w:t>
+      </w:r>
+      <w:r>
+        <w:t>,</w:t>
+      </w:r>
+      <w:r>
+        <w:t xml:space="preserve"> nearly</w:t>
+      </w:r>
+      <w:r>
+        <w:t xml:space="preserve"> to zero so that it can easily fit while plotting.</w:t>
+      </w:r>
+      <w:r>
+        <w:t xml:space="preserve"> Also helps models train more reliably</w:t>
+      </w:r>
+      <w:r>
+        <w:t>.</w:t>
+      </w:r>
+    </w:p>
+    <w:p/>
+    <w:p>
+      <w:pPr>
+        <w:rPr>
+          <w:b/>
+          <w:bCs/>
+        </w:rPr>
+      </w:pPr>
+      <w:r>
+        <w:rPr>
+          <w:b/>
+          <w:bCs/>
+        </w:rPr>
+        <w:t>Common Pitfall of ML Models:</w:t>
+      </w:r>
+    </w:p>
+    <w:p>
+      <w:r>
+        <w:rPr>
+          <w:b/>
+          <w:bCs/>
+        </w:rPr>
+        <w:t xml:space="preserve">Overfitting: </w:t>
+      </w:r>
+      <w:r>
+        <w:t>When a model behaves super accurate and instead of learning patterns if it memorizes the data then that Is called overfitting.</w:t>
+      </w:r>
+    </w:p>
+    <w:p>
+      <w:r>
+        <w:t>To Check whether model is good or not, unseen data is to be passed to the Model.</w:t>
+      </w:r>
+      <w:r>
+        <w:t xml:space="preserve"> That’s when you use </w:t>
+      </w:r>
+      <w:r>
+        <w:rPr>
+          <w:b/>
+          <w:bCs/>
+        </w:rPr>
+        <w:t>test_train_split</w:t>
+      </w:r>
+      <w:r>
+        <w:rPr>
+          <w:b/>
+          <w:bCs/>
+        </w:rPr>
+        <w:t xml:space="preserve"> </w:t>
+      </w:r>
+      <w:r>
+        <w:t>of scikit learn module.</w:t>
+      </w:r>
+    </w:p>
+    <w:p>
+      <w:r>
+        <w:rPr>
+          <w:b/>
+          <w:bCs/>
+        </w:rPr>
+        <w:t>Test Train Split</w:t>
+      </w:r>
+      <w:r>
+        <w:rPr>
+          <w:b/>
+          <w:bCs/>
+        </w:rPr>
+        <w:t>:</w:t>
+      </w:r>
+    </w:p>
+    <w:p>
+      <w:pPr>
+        <w:rPr>
+          <w:b/>
+          <w:bCs/>
+        </w:rPr>
+      </w:pPr>
+      <w:r>
+        <w:rPr>
+          <w:b/>
+          <w:bCs/>
+        </w:rPr>
+        <w:t>This module splits the data into two parts, one is training data and other is testing data.</w:t>
+      </w:r>
+    </w:p>
+    <w:p>
+      <w:r>
+        <w:rPr>
+          <w:b/>
+          <w:bCs/>
+        </w:rPr>
+        <w:t xml:space="preserve">Linear Regression: </w:t>
+      </w:r>
+      <w:r>
+        <w:t>Oldest yet effective model</w:t>
+      </w:r>
+    </w:p>
+    <w:p>
+      <w:pPr>
+        <w:ind w:left="720"/>
+      </w:pPr>
+      <w:r>
+        <w:t>It draws a straight line through the data points to find the expression that fit best with the data.</w:t>
+      </w:r>
+    </w:p>
+    <w:p>
+      <w:pPr>
+        <w:ind w:left="720"/>
+      </w:pPr>
+      <w:r>
+        <w:t>It finds the relationship between one or two categories that how one variable can affect another variable.</w:t>
       </w:r>
     </w:p>
     <w:sectPr>

</xml_diff>

<commit_message>
Learnt about Logistic Regression, Confusion Matrix, Precision, Recall and F1 Scores of a Logistic Regression Model.
</commit_message>
<xml_diff>
--- a/Supervised Learning/Supervised Learning.docx
+++ b/Supervised Learning/Supervised Learning.docx
@@ -336,7 +336,13 @@
         <w:ind w:left="720"/>
       </w:pPr>
       <w:r>
-        <w:t>It draws a straight line through the data points to find the expression that fit best with the data.</w:t>
+        <w:t>It draws a straight line through the data points to find the expression that fit</w:t>
+      </w:r>
+      <w:r>
+        <w:t>s</w:t>
+      </w:r>
+      <w:r>
+        <w:t xml:space="preserve"> best with the data.</w:t>
       </w:r>
     </w:p>
     <w:p>
@@ -345,6 +351,131 @@
       </w:pPr>
       <w:r>
         <w:t>It finds the relationship between one or two categories that how one variable can affect another variable.</w:t>
+      </w:r>
+    </w:p>
+    <w:p>
+      <w:pPr>
+        <w:rPr>
+          <w:b/>
+          <w:bCs/>
+        </w:rPr>
+      </w:pPr>
+      <w:r>
+        <w:rPr>
+          <w:b/>
+          <w:bCs/>
+        </w:rPr>
+        <w:lastRenderedPageBreak/>
+        <w:t>Logistic Regression:</w:t>
+      </w:r>
+    </w:p>
+    <w:p>
+      <w:pPr>
+        <w:ind w:left="720"/>
+      </w:pPr>
+      <w:r>
+        <w:t>Helps in Predicting categorical values like Yes/No, Pass/Fail, Admitted/Rejected.</w:t>
+      </w:r>
+    </w:p>
+    <w:p>
+      <w:pPr>
+        <w:ind w:left="720"/>
+        <w:rPr>
+          <w:color w:val="FF0000"/>
+        </w:rPr>
+      </w:pPr>
+      <w:r>
+        <w:rPr>
+          <w:color w:val="FF0000"/>
+        </w:rPr>
+        <w:t xml:space="preserve">ACCURACY ALONE </w:t>
+      </w:r>
+      <w:r>
+        <w:rPr>
+          <w:color w:val="FF0000"/>
+        </w:rPr>
+        <w:t>CAN BE MISLEADING</w:t>
+      </w:r>
+      <w:r>
+        <w:rPr>
+          <w:color w:val="FF0000"/>
+        </w:rPr>
+        <w:t>. THAT’S WHERE CONFUSION MATRIX COMES IN. IT GIVES A BALANCED WAY OF EVALUAION ACROSS BOTH OF THE CLASSES.</w:t>
+      </w:r>
+    </w:p>
+    <w:p>
+      <w:pPr>
+        <w:ind w:left="720"/>
+        <w:rPr>
+          <w:b/>
+          <w:bCs/>
+        </w:rPr>
+      </w:pPr>
+      <w:r>
+        <w:rPr>
+          <w:b/>
+          <w:bCs/>
+        </w:rPr>
+        <w:t>Precision:</w:t>
+      </w:r>
+    </w:p>
+    <w:p>
+      <w:pPr>
+        <w:ind w:left="720"/>
+      </w:pPr>
+      <w:r>
+        <w:t xml:space="preserve">This focuses on how many values are predicted correctly. It mostly focuses on the </w:t>
+      </w:r>
+      <w:r>
+        <w:t>positive values.</w:t>
+      </w:r>
+    </w:p>
+    <w:p>
+      <w:pPr>
+        <w:ind w:left="720"/>
+        <w:rPr>
+          <w:b/>
+          <w:bCs/>
+        </w:rPr>
+      </w:pPr>
+      <w:r>
+        <w:rPr>
+          <w:b/>
+          <w:bCs/>
+        </w:rPr>
+        <w:t>Recall:</w:t>
+      </w:r>
+    </w:p>
+    <w:p>
+      <w:pPr>
+        <w:ind w:left="720"/>
+      </w:pPr>
+      <w:r>
+        <w:t>This measures what share of the values are predicted correctly by the Model.</w:t>
+      </w:r>
+    </w:p>
+    <w:p>
+      <w:pPr>
+        <w:ind w:left="720"/>
+        <w:rPr>
+          <w:b/>
+          <w:bCs/>
+        </w:rPr>
+      </w:pPr>
+      <w:r>
+        <w:rPr>
+          <w:b/>
+          <w:bCs/>
+        </w:rPr>
+        <w:t>F1 Score:</w:t>
+      </w:r>
+    </w:p>
+    <w:p>
+      <w:pPr>
+        <w:ind w:left="720"/>
+      </w:pPr>
+      <w:r>
+        <w:t>The Harmonic mean of Precision and Recall.</w:t>
       </w:r>
     </w:p>
     <w:sectPr>

</xml_diff>

<commit_message>
main: Learnt about Decision trees and Random Forests
</commit_message>
<xml_diff>
--- a/Supervised Learning/Supervised Learning.docx
+++ b/Supervised Learning/Supervised Learning.docx
@@ -427,7 +427,13 @@
         <w:t xml:space="preserve">This focuses on how many values are predicted correctly. It mostly focuses on the </w:t>
       </w:r>
       <w:r>
-        <w:t>positive values.</w:t>
+        <w:t>positive</w:t>
+      </w:r>
+      <w:r>
+        <w:t>ly predicted</w:t>
+      </w:r>
+      <w:r>
+        <w:t xml:space="preserve"> values.</w:t>
       </w:r>
     </w:p>
     <w:p>
@@ -476,6 +482,472 @@
       </w:pPr>
       <w:r>
         <w:t>The Harmonic mean of Precision and Recall.</w:t>
+      </w:r>
+    </w:p>
+    <w:p>
+      <w:pPr>
+        <w:rPr>
+          <w:b/>
+          <w:bCs/>
+        </w:rPr>
+      </w:pPr>
+      <w:r>
+        <w:rPr>
+          <w:b/>
+          <w:bCs/>
+        </w:rPr>
+        <w:t>ROC Curve</w:t>
+      </w:r>
+      <w:r>
+        <w:rPr>
+          <w:b/>
+          <w:bCs/>
+        </w:rPr>
+        <w:t xml:space="preserve"> (Receiver Operating Characteristic):</w:t>
+      </w:r>
+    </w:p>
+    <w:p>
+      <w:pPr>
+        <w:rPr>
+          <w:rFonts w:cstheme="minorHAnsi"/>
+          <w:color w:val="001D35"/>
+          <w:shd w:val="clear" w:color="auto" w:fill="FFFFFF"/>
+        </w:rPr>
+      </w:pPr>
+      <w:r>
+        <w:rPr>
+          <w:rFonts w:cstheme="minorHAnsi"/>
+          <w:color w:val="001D35"/>
+          <w:shd w:val="clear" w:color="auto" w:fill="FFFFFF"/>
+        </w:rPr>
+        <w:t xml:space="preserve">This </w:t>
+      </w:r>
+      <w:r>
+        <w:rPr>
+          <w:rFonts w:cstheme="minorHAnsi"/>
+          <w:color w:val="001D35"/>
+          <w:shd w:val="clear" w:color="auto" w:fill="FFFFFF"/>
+        </w:rPr>
+        <w:t>E</w:t>
+      </w:r>
+      <w:r>
+        <w:rPr>
+          <w:rFonts w:cstheme="minorHAnsi"/>
+          <w:color w:val="001D35"/>
+          <w:shd w:val="clear" w:color="auto" w:fill="FFFFFF"/>
+        </w:rPr>
+        <w:t xml:space="preserve">valuate binary classification models by </w:t>
+      </w:r>
+      <w:r>
+        <w:rPr>
+          <w:rFonts w:cstheme="minorHAnsi"/>
+          <w:color w:val="001D35"/>
+          <w:shd w:val="clear" w:color="auto" w:fill="FFFFFF"/>
+        </w:rPr>
+        <w:t>plotting/displaying</w:t>
+      </w:r>
+      <w:r>
+        <w:rPr>
+          <w:rFonts w:cstheme="minorHAnsi"/>
+          <w:color w:val="001D35"/>
+          <w:shd w:val="clear" w:color="auto" w:fill="FFFFFF"/>
+        </w:rPr>
+        <w:t xml:space="preserve"> the trade-off between the </w:t>
+      </w:r>
+      <w:r>
+        <w:rPr>
+          <w:rFonts w:cstheme="minorHAnsi"/>
+          <w:b/>
+          <w:bCs/>
+          <w:color w:val="001D35"/>
+          <w:shd w:val="clear" w:color="auto" w:fill="FFFFFF"/>
+        </w:rPr>
+        <w:t>True Positive Rate</w:t>
+      </w:r>
+      <w:r>
+        <w:rPr>
+          <w:rFonts w:cstheme="minorHAnsi"/>
+          <w:color w:val="001D35"/>
+          <w:shd w:val="clear" w:color="auto" w:fill="FFFFFF"/>
+        </w:rPr>
+        <w:t xml:space="preserve"> (Sensitivity) and </w:t>
+      </w:r>
+      <w:r>
+        <w:rPr>
+          <w:rFonts w:cstheme="minorHAnsi"/>
+          <w:b/>
+          <w:bCs/>
+          <w:color w:val="001D35"/>
+          <w:shd w:val="clear" w:color="auto" w:fill="FFFFFF"/>
+        </w:rPr>
+        <w:t>False Positive Rate</w:t>
+      </w:r>
+      <w:r>
+        <w:rPr>
+          <w:rFonts w:cstheme="minorHAnsi"/>
+          <w:color w:val="001D35"/>
+          <w:shd w:val="clear" w:color="auto" w:fill="FFFFFF"/>
+        </w:rPr>
+        <w:t xml:space="preserve"> (1-Specificity) across various threshold settings</w:t>
+      </w:r>
+    </w:p>
+    <w:p>
+      <w:pPr>
+        <w:ind w:left="720"/>
+        <w:rPr>
+          <w:rFonts w:cstheme="minorHAnsi"/>
+          <w:b/>
+          <w:bCs/>
+          <w:color w:val="FF0000"/>
+          <w:shd w:val="clear" w:color="auto" w:fill="FFFFFF"/>
+        </w:rPr>
+      </w:pPr>
+      <w:r>
+        <w:rPr>
+          <w:rFonts w:cstheme="minorHAnsi"/>
+          <w:b/>
+          <w:bCs/>
+          <w:color w:val="FF0000"/>
+          <w:shd w:val="clear" w:color="auto" w:fill="FFFFFF"/>
+        </w:rPr>
+        <w:t>Per se, If a Graph is plotted and the whole area of graph is treated as 1, the area under the plotted curve can be treated as the predicted values.</w:t>
+      </w:r>
+    </w:p>
+    <w:p>
+      <w:pPr>
+        <w:rPr>
+          <w:rFonts w:cstheme="minorHAnsi"/>
+          <w:b/>
+          <w:bCs/>
+          <w:color w:val="FF0000"/>
+          <w:shd w:val="clear" w:color="auto" w:fill="FFFFFF"/>
+        </w:rPr>
+      </w:pPr>
+    </w:p>
+    <w:p>
+      <w:pPr>
+        <w:rPr>
+          <w:rFonts w:cstheme="minorHAnsi"/>
+          <w:b/>
+          <w:bCs/>
+          <w:shd w:val="clear" w:color="auto" w:fill="FFFFFF"/>
+        </w:rPr>
+      </w:pPr>
+      <w:r>
+        <w:rPr>
+          <w:rFonts w:cstheme="minorHAnsi"/>
+          <w:b/>
+          <w:bCs/>
+          <w:shd w:val="clear" w:color="auto" w:fill="FFFFFF"/>
+        </w:rPr>
+        <w:t>Decision Trees:</w:t>
+      </w:r>
+    </w:p>
+    <w:p>
+      <w:pPr>
+        <w:rPr>
+          <w:rFonts w:cstheme="minorHAnsi"/>
+          <w:shd w:val="clear" w:color="auto" w:fill="FFFFFF"/>
+        </w:rPr>
+      </w:pPr>
+      <w:r>
+        <w:rPr>
+          <w:rFonts w:cstheme="minorHAnsi"/>
+          <w:shd w:val="clear" w:color="auto" w:fill="FFFFFF"/>
+        </w:rPr>
+        <w:t>These are the most interpretable, yet powerful models which kind of mimics how humans think while making decisions.</w:t>
+      </w:r>
+    </w:p>
+    <w:p>
+      <w:pPr>
+        <w:rPr>
+          <w:rFonts w:cstheme="minorHAnsi"/>
+          <w:shd w:val="clear" w:color="auto" w:fill="FFFFFF"/>
+        </w:rPr>
+      </w:pPr>
+      <w:r>
+        <w:rPr>
+          <w:rFonts w:cstheme="minorHAnsi"/>
+          <w:shd w:val="clear" w:color="auto" w:fill="FFFFFF"/>
+        </w:rPr>
+        <w:tab/>
+        <w:t>At Each Step, Model asks a simple question</w:t>
+      </w:r>
+    </w:p>
+    <w:p>
+      <w:pPr>
+        <w:pStyle w:val="ListParagraph"/>
+        <w:numPr>
+          <w:ilvl w:val="0"/>
+          <w:numId w:val="1"/>
+        </w:numPr>
+        <w:rPr>
+          <w:rFonts w:cstheme="minorHAnsi"/>
+        </w:rPr>
+      </w:pPr>
+      <w:r>
+        <w:rPr>
+          <w:rFonts w:cstheme="minorHAnsi"/>
+        </w:rPr>
+        <w:t xml:space="preserve">Model takes one feature, </w:t>
+      </w:r>
+      <w:r>
+        <w:rPr>
+          <w:rFonts w:cstheme="minorHAnsi"/>
+          <w:b/>
+          <w:bCs/>
+        </w:rPr>
+        <w:t>splits the data in such a way that maximizes the information gained</w:t>
+      </w:r>
+      <w:r>
+        <w:rPr>
+          <w:rFonts w:cstheme="minorHAnsi"/>
+        </w:rPr>
+        <w:t>.</w:t>
+      </w:r>
+    </w:p>
+    <w:p>
+      <w:pPr>
+        <w:pStyle w:val="ListParagraph"/>
+        <w:numPr>
+          <w:ilvl w:val="0"/>
+          <w:numId w:val="1"/>
+        </w:numPr>
+        <w:rPr>
+          <w:rFonts w:cstheme="minorHAnsi"/>
+        </w:rPr>
+      </w:pPr>
+      <w:r>
+        <w:rPr>
+          <w:rFonts w:cstheme="minorHAnsi"/>
+        </w:rPr>
+        <w:t>Continues Branching until conclusion is reached.</w:t>
+      </w:r>
+    </w:p>
+    <w:p>
+      <w:pPr>
+        <w:ind w:left="720"/>
+        <w:rPr>
+          <w:rFonts w:cstheme="minorHAnsi"/>
+          <w:b/>
+          <w:bCs/>
+        </w:rPr>
+      </w:pPr>
+      <w:r>
+        <w:rPr>
+          <w:rFonts w:cstheme="minorHAnsi"/>
+          <w:b/>
+          <w:bCs/>
+        </w:rPr>
+        <w:t xml:space="preserve">If you let your tree overgrow to the depth, there might be chances of overfitting like instead of patterns tree starts to memorize the data. </w:t>
+      </w:r>
+    </w:p>
+    <w:p>
+      <w:pPr>
+        <w:ind w:left="720"/>
+        <w:rPr>
+          <w:rFonts w:cstheme="minorHAnsi"/>
+          <w:b/>
+          <w:bCs/>
+        </w:rPr>
+      </w:pPr>
+      <w:r>
+        <w:rPr>
+          <w:rFonts w:cstheme="minorHAnsi"/>
+          <w:b/>
+          <w:bCs/>
+        </w:rPr>
+        <w:t>If the tree is too short, it might end up missing the important data.</w:t>
+      </w:r>
+    </w:p>
+    <w:p>
+      <w:pPr>
+        <w:ind w:left="720"/>
+        <w:rPr>
+          <w:rFonts w:cstheme="minorHAnsi"/>
+          <w:b/>
+          <w:bCs/>
+        </w:rPr>
+      </w:pPr>
+    </w:p>
+    <w:p>
+      <w:pPr>
+        <w:rPr>
+          <w:rFonts w:cstheme="minorHAnsi"/>
+          <w:b/>
+          <w:bCs/>
+        </w:rPr>
+      </w:pPr>
+      <w:r>
+        <w:rPr>
+          <w:rFonts w:cstheme="minorHAnsi"/>
+          <w:b/>
+          <w:bCs/>
+        </w:rPr>
+        <w:t>Random Forests:</w:t>
+      </w:r>
+      <w:r>
+        <w:rPr>
+          <w:rFonts w:cstheme="minorHAnsi"/>
+          <w:b/>
+          <w:bCs/>
+        </w:rPr>
+        <w:t xml:space="preserve"> MOST RELIABLE AND HIGH PERFORMING MODELS OF THE MACHINE LEARNING</w:t>
+      </w:r>
+    </w:p>
+    <w:p>
+      <w:pPr>
+        <w:ind w:left="720"/>
+        <w:rPr>
+          <w:rFonts w:cstheme="minorHAnsi"/>
+          <w:b/>
+          <w:bCs/>
+        </w:rPr>
+      </w:pPr>
+      <w:r>
+        <w:rPr>
+          <w:rFonts w:cstheme="minorHAnsi"/>
+          <w:b/>
+          <w:bCs/>
+        </w:rPr>
+        <w:t>Ensemble:</w:t>
+      </w:r>
+    </w:p>
+    <w:p>
+      <w:pPr>
+        <w:ind w:left="1440"/>
+        <w:rPr>
+          <w:rFonts w:cstheme="minorHAnsi"/>
+          <w:b/>
+          <w:bCs/>
+        </w:rPr>
+      </w:pPr>
+      <w:r>
+        <w:rPr>
+          <w:rFonts w:cstheme="minorHAnsi"/>
+        </w:rPr>
+        <w:t xml:space="preserve">To avoid </w:t>
+      </w:r>
+      <w:r>
+        <w:rPr>
+          <w:rFonts w:cstheme="minorHAnsi"/>
+          <w:b/>
+          <w:bCs/>
+        </w:rPr>
+        <w:t>overfitting of trees</w:t>
+      </w:r>
+      <w:r>
+        <w:rPr>
+          <w:rFonts w:cstheme="minorHAnsi"/>
+        </w:rPr>
+        <w:t xml:space="preserve"> which is a common pitfall of machine learning</w:t>
+      </w:r>
+      <w:r>
+        <w:rPr>
+          <w:rFonts w:cstheme="minorHAnsi"/>
+        </w:rPr>
+        <w:t xml:space="preserve">, the </w:t>
+      </w:r>
+      <w:r>
+        <w:rPr>
+          <w:rFonts w:cstheme="minorHAnsi"/>
+          <w:b/>
+          <w:bCs/>
+        </w:rPr>
+        <w:t>combining of many imperfect trees into one strong model is called Ensemble</w:t>
+      </w:r>
+      <w:r>
+        <w:rPr>
+          <w:rFonts w:cstheme="minorHAnsi"/>
+          <w:b/>
+          <w:bCs/>
+        </w:rPr>
+        <w:t>.</w:t>
+      </w:r>
+    </w:p>
+    <w:p>
+      <w:pPr>
+        <w:ind w:left="1440"/>
+        <w:rPr>
+          <w:rFonts w:cstheme="minorHAnsi"/>
+          <w:b/>
+          <w:bCs/>
+        </w:rPr>
+      </w:pPr>
+      <w:r>
+        <w:rPr>
+          <w:rFonts w:cstheme="minorHAnsi"/>
+        </w:rPr>
+        <w:t>All of the imperfect trees when aggregated, they cancel out the false predictions</w:t>
+      </w:r>
+      <w:r>
+        <w:rPr>
+          <w:rFonts w:cstheme="minorHAnsi"/>
+        </w:rPr>
+        <w:t xml:space="preserve"> and the shared signal become stronger which is a foundation to the </w:t>
+      </w:r>
+      <w:r>
+        <w:rPr>
+          <w:rFonts w:cstheme="minorHAnsi"/>
+          <w:b/>
+          <w:bCs/>
+        </w:rPr>
+        <w:t>Random Forests</w:t>
+      </w:r>
+      <w:r>
+        <w:rPr>
+          <w:rFonts w:cstheme="minorHAnsi"/>
+          <w:b/>
+          <w:bCs/>
+        </w:rPr>
+        <w:t>.</w:t>
+      </w:r>
+    </w:p>
+    <w:p>
+      <w:pPr>
+        <w:rPr>
+          <w:rFonts w:cstheme="minorHAnsi"/>
+          <w:b/>
+          <w:bCs/>
+        </w:rPr>
+      </w:pPr>
+      <w:r>
+        <w:rPr>
+          <w:rFonts w:cstheme="minorHAnsi"/>
+          <w:b/>
+          <w:bCs/>
+        </w:rPr>
+        <w:lastRenderedPageBreak/>
+        <w:t>Feature Importance</w:t>
+      </w:r>
+      <w:r>
+        <w:rPr>
+          <w:rFonts w:cstheme="minorHAnsi"/>
+          <w:b/>
+          <w:bCs/>
+        </w:rPr>
+        <w:t xml:space="preserve"> of Scikit Learn</w:t>
+      </w:r>
+      <w:r>
+        <w:rPr>
+          <w:rFonts w:cstheme="minorHAnsi"/>
+          <w:b/>
+          <w:bCs/>
+        </w:rPr>
+        <w:t>:</w:t>
+      </w:r>
+    </w:p>
+    <w:p>
+      <w:pPr>
+        <w:rPr>
+          <w:rFonts w:cstheme="minorHAnsi"/>
+        </w:rPr>
+      </w:pPr>
+      <w:r>
+        <w:rPr>
+          <w:rFonts w:cstheme="minorHAnsi"/>
+        </w:rPr>
+        <w:t>This majorly lets us know that which features play the influential role in the predicting the outcomes.</w:t>
       </w:r>
     </w:p>
     <w:sectPr>
@@ -486,6 +958,126 @@
     </w:sectPr>
   </w:body>
 </w:document>
+</file>
+
+<file path=word/numbering.xml><?xml version="1.0" encoding="utf-8"?>
+<w:numbering xmlns:wpc="http://schemas.microsoft.com/office/word/2010/wordprocessingCanvas" xmlns:cx="http://schemas.microsoft.com/office/drawing/2014/chartex" xmlns:cx1="http://schemas.microsoft.com/office/drawing/2015/9/8/chartex" xmlns:cx2="http://schemas.microsoft.com/office/drawing/2015/10/21/chartex" xmlns:cx3="http://schemas.microsoft.com/office/drawing/2016/5/9/chartex" xmlns:cx4="http://schemas.microsoft.com/office/drawing/2016/5/10/chartex" xmlns:cx5="http://schemas.microsoft.com/office/drawing/2016/5/11/chartex" xmlns:cx6="http://schemas.microsoft.com/office/drawing/2016/5/12/chartex" xmlns:cx7="http://schemas.microsoft.com/office/drawing/2016/5/13/chartex" xmlns:cx8="http://schemas.microsoft.com/office/drawing/2016/5/14/chartex" xmlns:mc="http://schemas.openxmlformats.org/markup-compatibility/2006" xmlns:aink="http://schemas.microsoft.com/office/drawing/2016/ink" xmlns:am3d="http://schemas.microsoft.com/office/drawing/2017/model3d" xmlns:o="urn:schemas-microsoft-com:office:office" xmlns:oel="http://schemas.microsoft.com/office/2019/extlst" xmlns:r="http://schemas.openxmlformats.org/officeDocument/2006/relationships" xmlns:m="http://schemas.openxmlformats.org/officeDocument/2006/math" xmlns:v="urn:schemas-microsoft-com:vml" xmlns:wp14="http://schemas.microsoft.com/office/word/2010/wordprocessingDrawing" xmlns:wp="http://schemas.openxmlformats.org/drawingml/2006/wordprocessingDrawing" xmlns:w10="urn:schemas-microsoft-com:office:word" xmlns:w="http://schemas.openxmlformats.org/wordprocessingml/2006/main" xmlns:w14="http://schemas.microsoft.com/office/word/2010/wordml" xmlns:w15="http://schemas.microsoft.com/office/word/2012/wordml" xmlns:w16cex="http://schemas.microsoft.com/office/word/2018/wordml/cex" xmlns:w16cid="http://schemas.microsoft.com/office/word/2016/wordml/cid" xmlns:w16="http://schemas.microsoft.com/office/word/2018/wordml" xmlns:w16du="http://schemas.microsoft.com/office/word/2023/wordml/word16du" xmlns:w16sdtdh="http://schemas.microsoft.com/office/word/2020/wordml/sdtdatahash" xmlns:w16se="http://schemas.microsoft.com/office/word/2015/wordml/symex" xmlns:wpg="http://schemas.microsoft.com/office/word/2010/wordprocessingGroup" xmlns:wpi="http://schemas.microsoft.com/office/word/2010/wordprocessingInk" xmlns:wne="http://schemas.microsoft.com/office/word/2006/wordml" xmlns:wps="http://schemas.microsoft.com/office/word/2010/wordprocessingShape" mc:Ignorable="w14 w15 w16se w16cid w16 w16cex w16sdtdh wp14">
+  <w:abstractNum w:abstractNumId="0" w15:restartNumberingAfterBreak="0">
+    <w:nsid w:val="07DD5A59"/>
+    <w:multiLevelType w:val="hybridMultilevel"/>
+    <w:tmpl w:val="DBE8E9F4"/>
+    <w:lvl w:ilvl="0" w:tplc="4066F7D8">
+      <w:numFmt w:val="bullet"/>
+      <w:lvlText w:val="-"/>
+      <w:lvlJc w:val="left"/>
+      <w:pPr>
+        <w:ind w:left="1800" w:hanging="360"/>
+      </w:pPr>
+      <w:rPr>
+        <w:rFonts w:ascii="Calibri" w:eastAsiaTheme="minorHAnsi" w:hAnsi="Calibri" w:cs="Calibri" w:hint="default"/>
+      </w:rPr>
+    </w:lvl>
+    <w:lvl w:ilvl="1" w:tplc="40090003" w:tentative="1">
+      <w:start w:val="1"/>
+      <w:numFmt w:val="bullet"/>
+      <w:lvlText w:val="o"/>
+      <w:lvlJc w:val="left"/>
+      <w:pPr>
+        <w:ind w:left="2520" w:hanging="360"/>
+      </w:pPr>
+      <w:rPr>
+        <w:rFonts w:ascii="Courier New" w:hAnsi="Courier New" w:cs="Courier New" w:hint="default"/>
+      </w:rPr>
+    </w:lvl>
+    <w:lvl w:ilvl="2" w:tplc="40090005" w:tentative="1">
+      <w:start w:val="1"/>
+      <w:numFmt w:val="bullet"/>
+      <w:lvlText w:val=""/>
+      <w:lvlJc w:val="left"/>
+      <w:pPr>
+        <w:ind w:left="3240" w:hanging="360"/>
+      </w:pPr>
+      <w:rPr>
+        <w:rFonts w:ascii="Wingdings" w:hAnsi="Wingdings" w:hint="default"/>
+      </w:rPr>
+    </w:lvl>
+    <w:lvl w:ilvl="3" w:tplc="40090001" w:tentative="1">
+      <w:start w:val="1"/>
+      <w:numFmt w:val="bullet"/>
+      <w:lvlText w:val=""/>
+      <w:lvlJc w:val="left"/>
+      <w:pPr>
+        <w:ind w:left="3960" w:hanging="360"/>
+      </w:pPr>
+      <w:rPr>
+        <w:rFonts w:ascii="Symbol" w:hAnsi="Symbol" w:hint="default"/>
+      </w:rPr>
+    </w:lvl>
+    <w:lvl w:ilvl="4" w:tplc="40090003" w:tentative="1">
+      <w:start w:val="1"/>
+      <w:numFmt w:val="bullet"/>
+      <w:lvlText w:val="o"/>
+      <w:lvlJc w:val="left"/>
+      <w:pPr>
+        <w:ind w:left="4680" w:hanging="360"/>
+      </w:pPr>
+      <w:rPr>
+        <w:rFonts w:ascii="Courier New" w:hAnsi="Courier New" w:cs="Courier New" w:hint="default"/>
+      </w:rPr>
+    </w:lvl>
+    <w:lvl w:ilvl="5" w:tplc="40090005" w:tentative="1">
+      <w:start w:val="1"/>
+      <w:numFmt w:val="bullet"/>
+      <w:lvlText w:val=""/>
+      <w:lvlJc w:val="left"/>
+      <w:pPr>
+        <w:ind w:left="5400" w:hanging="360"/>
+      </w:pPr>
+      <w:rPr>
+        <w:rFonts w:ascii="Wingdings" w:hAnsi="Wingdings" w:hint="default"/>
+      </w:rPr>
+    </w:lvl>
+    <w:lvl w:ilvl="6" w:tplc="40090001" w:tentative="1">
+      <w:start w:val="1"/>
+      <w:numFmt w:val="bullet"/>
+      <w:lvlText w:val=""/>
+      <w:lvlJc w:val="left"/>
+      <w:pPr>
+        <w:ind w:left="6120" w:hanging="360"/>
+      </w:pPr>
+      <w:rPr>
+        <w:rFonts w:ascii="Symbol" w:hAnsi="Symbol" w:hint="default"/>
+      </w:rPr>
+    </w:lvl>
+    <w:lvl w:ilvl="7" w:tplc="40090003" w:tentative="1">
+      <w:start w:val="1"/>
+      <w:numFmt w:val="bullet"/>
+      <w:lvlText w:val="o"/>
+      <w:lvlJc w:val="left"/>
+      <w:pPr>
+        <w:ind w:left="6840" w:hanging="360"/>
+      </w:pPr>
+      <w:rPr>
+        <w:rFonts w:ascii="Courier New" w:hAnsi="Courier New" w:cs="Courier New" w:hint="default"/>
+      </w:rPr>
+    </w:lvl>
+    <w:lvl w:ilvl="8" w:tplc="40090005" w:tentative="1">
+      <w:start w:val="1"/>
+      <w:numFmt w:val="bullet"/>
+      <w:lvlText w:val=""/>
+      <w:lvlJc w:val="left"/>
+      <w:pPr>
+        <w:ind w:left="7560" w:hanging="360"/>
+      </w:pPr>
+      <w:rPr>
+        <w:rFonts w:ascii="Wingdings" w:hAnsi="Wingdings" w:hint="default"/>
+      </w:rPr>
+    </w:lvl>
+  </w:abstractNum>
+  <w:num w:numId="1" w16cid:durableId="1912228996">
+    <w:abstractNumId w:val="0"/>
+  </w:num>
+</w:numbering>
 </file>
 
 <file path=word/styles.xml><?xml version="1.0" encoding="utf-8"?>
@@ -916,6 +1508,17 @@
     <w:semiHidden/>
     <w:unhideWhenUsed/>
   </w:style>
+  <w:style w:type="paragraph" w:styleId="ListParagraph">
+    <w:name w:val="List Paragraph"/>
+    <w:basedOn w:val="Normal"/>
+    <w:uiPriority w:val="34"/>
+    <w:qFormat/>
+    <w:rsid w:val="00A61F56"/>
+    <w:pPr>
+      <w:ind w:left="720"/>
+      <w:contextualSpacing/>
+    </w:pPr>
+  </w:style>
 </w:styles>
 </file>
 

</xml_diff>

<commit_message>
main: Learn about Gradient Boosting and Light GBM
</commit_message>
<xml_diff>
--- a/Supervised Learning/Supervised Learning.docx
+++ b/Supervised Learning/Supervised Learning.docx
@@ -400,7 +400,19 @@
         <w:rPr>
           <w:color w:val="FF0000"/>
         </w:rPr>
-        <w:t>. THAT’S WHERE CONFUSION MATRIX COMES IN. IT GIVES A BALANCED WAY OF EVALUAION ACROSS BOTH OF THE CLASSES.</w:t>
+        <w:t>. THAT’S WHERE CONFUSION MATRIX COMES IN. IT GIVES A BALANCED WAY OF EVALUA</w:t>
+      </w:r>
+      <w:r>
+        <w:rPr>
+          <w:color w:val="FF0000"/>
+        </w:rPr>
+        <w:t>T</w:t>
+      </w:r>
+      <w:r>
+        <w:rPr>
+          <w:color w:val="FF0000"/>
+        </w:rPr>
+        <w:t>ION ACROSS BOTH OF THE CLASSES.</w:t>
       </w:r>
     </w:p>
     <w:p>
@@ -949,6 +961,176 @@
         </w:rPr>
         <w:t>This majorly lets us know that which features play the influential role in the predicting the outcomes.</w:t>
       </w:r>
+    </w:p>
+    <w:p>
+      <w:pPr>
+        <w:rPr>
+          <w:rFonts w:cstheme="minorHAnsi"/>
+        </w:rPr>
+      </w:pPr>
+    </w:p>
+    <w:p>
+      <w:pPr>
+        <w:rPr>
+          <w:rFonts w:cstheme="minorHAnsi"/>
+          <w:b/>
+          <w:bCs/>
+        </w:rPr>
+      </w:pPr>
+      <w:r>
+        <w:rPr>
+          <w:rFonts w:cstheme="minorHAnsi"/>
+          <w:b/>
+          <w:bCs/>
+        </w:rPr>
+        <w:t>Gradient Boosting:</w:t>
+      </w:r>
+    </w:p>
+    <w:p>
+      <w:pPr>
+        <w:rPr>
+          <w:rFonts w:cstheme="minorHAnsi"/>
+        </w:rPr>
+      </w:pPr>
+      <w:r>
+        <w:rPr>
+          <w:rFonts w:cstheme="minorHAnsi"/>
+        </w:rPr>
+        <w:t>A Machine learning model might not be able to recognize the patterns for the very first or might even miss edge cases</w:t>
+      </w:r>
+      <w:r>
+        <w:rPr>
+          <w:rFonts w:cstheme="minorHAnsi"/>
+          <w:b/>
+          <w:bCs/>
+        </w:rPr>
+        <w:t>. THIS IS WHERE GRADIENT BOOSTING</w:t>
+      </w:r>
+      <w:r>
+        <w:rPr>
+          <w:rFonts w:cstheme="minorHAnsi"/>
+        </w:rPr>
+        <w:t xml:space="preserve"> Comes in.</w:t>
+      </w:r>
+    </w:p>
+    <w:p>
+      <w:pPr>
+        <w:rPr>
+          <w:rFonts w:cstheme="minorHAnsi"/>
+        </w:rPr>
+      </w:pPr>
+      <w:r>
+        <w:rPr>
+          <w:rFonts w:cstheme="minorHAnsi"/>
+          <w:b/>
+          <w:bCs/>
+        </w:rPr>
+        <w:t>How does Gradient Boosting work:</w:t>
+      </w:r>
+      <w:r>
+        <w:rPr>
+          <w:rFonts w:cstheme="minorHAnsi"/>
+          <w:b/>
+          <w:bCs/>
+        </w:rPr>
+        <w:t xml:space="preserve"> </w:t>
+      </w:r>
+      <w:r>
+        <w:rPr>
+          <w:rFonts w:cstheme="minorHAnsi"/>
+        </w:rPr>
+        <w:t>Step by Step refinement process which boosts performance.</w:t>
+      </w:r>
+    </w:p>
+    <w:p>
+      <w:pPr>
+        <w:pStyle w:val="ListParagraph"/>
+        <w:numPr>
+          <w:ilvl w:val="0"/>
+          <w:numId w:val="1"/>
+        </w:numPr>
+        <w:rPr>
+          <w:rFonts w:cstheme="minorHAnsi"/>
+          <w:b/>
+          <w:bCs/>
+        </w:rPr>
+      </w:pPr>
+      <w:r>
+        <w:rPr>
+          <w:rFonts w:cstheme="minorHAnsi"/>
+          <w:b/>
+          <w:bCs/>
+        </w:rPr>
+        <w:t>Build small decision trees</w:t>
+      </w:r>
+      <w:r>
+        <w:rPr>
+          <w:rFonts w:cstheme="minorHAnsi"/>
+          <w:b/>
+          <w:bCs/>
+        </w:rPr>
+        <w:t xml:space="preserve"> in sequence</w:t>
+      </w:r>
+    </w:p>
+    <w:p>
+      <w:pPr>
+        <w:pStyle w:val="ListParagraph"/>
+        <w:numPr>
+          <w:ilvl w:val="0"/>
+          <w:numId w:val="1"/>
+        </w:numPr>
+        <w:rPr>
+          <w:rFonts w:cstheme="minorHAnsi"/>
+          <w:b/>
+          <w:bCs/>
+        </w:rPr>
+      </w:pPr>
+      <w:r>
+        <w:rPr>
+          <w:rFonts w:cstheme="minorHAnsi"/>
+          <w:b/>
+          <w:bCs/>
+        </w:rPr>
+        <w:t>Learns from the mistakes made by the previous trees by gradually reducing errors</w:t>
+      </w:r>
+      <w:r>
+        <w:rPr>
+          <w:rFonts w:cstheme="minorHAnsi"/>
+          <w:b/>
+          <w:bCs/>
+        </w:rPr>
+        <w:t>.</w:t>
+      </w:r>
+    </w:p>
+    <w:p>
+      <w:pPr>
+        <w:rPr>
+          <w:rFonts w:cstheme="minorHAnsi"/>
+        </w:rPr>
+      </w:pPr>
+      <w:r>
+        <w:rPr>
+          <w:rFonts w:cstheme="minorHAnsi"/>
+          <w:b/>
+          <w:bCs/>
+        </w:rPr>
+        <w:t xml:space="preserve">Light GBM: </w:t>
+      </w:r>
+      <w:r>
+        <w:rPr>
+          <w:rFonts w:cstheme="minorHAnsi"/>
+        </w:rPr>
+        <w:t>Popular gradient boosting library that exists out of sklearn, that enhances model performance</w:t>
+      </w:r>
+    </w:p>
+    <w:p>
+      <w:pPr>
+        <w:rPr>
+          <w:rFonts w:cstheme="minorHAnsi"/>
+          <w:b/>
+          <w:bCs/>
+        </w:rPr>
+      </w:pPr>
     </w:p>
     <w:sectPr>
       <w:pgSz w:w="11906" w:h="16838"/>

</xml_diff>